<commit_message>
Project modification till authorization, sql resources and queries added
</commit_message>
<xml_diff>
--- a/jee/resources/hibernate.docx
+++ b/jee/resources/hibernate.docx
@@ -16137,7 +16137,7 @@
       <w:pPr>
         <w:pStyle w:val="BodyText"/>
         <w:rPr>
-          <w:color w:val="000000" w:themeColor="text1"/>
+          <w:color w:val="548DD4" w:themeColor="text2" w:themeTint="99"/>
         </w:rPr>
       </w:pPr>
       <w:r>
@@ -16213,8 +16213,98 @@
           <w:color w:val="548DD4" w:themeColor="text2" w:themeTint="99"/>
         </w:rPr>
       </w:pPr>
+    </w:p>
+    <w:p>
+      <w:pPr>
+        <w:pStyle w:val="BodyText"/>
+        <w:rPr>
+          <w:color w:val="000000" w:themeColor="text1"/>
+        </w:rPr>
+      </w:pPr>
+      <w:r>
+        <w:rPr>
+          <w:color w:val="000000" w:themeColor="text1"/>
+        </w:rPr>
+        <w:t>If we are taking foreign key of some table sup</w:t>
+      </w:r>
+      <w:r>
+        <w:rPr>
+          <w:color w:val="000000" w:themeColor="text1"/>
+        </w:rPr>
+        <w:t>p</w:t>
+      </w:r>
+      <w:r>
+        <w:rPr>
+          <w:color w:val="000000" w:themeColor="text1"/>
+        </w:rPr>
+        <w:t xml:space="preserve">ose categories is using </w:t>
+      </w:r>
+      <w:r>
+        <w:rPr>
+          <w:color w:val="000000" w:themeColor="text1"/>
+        </w:rPr>
+        <w:t>p</w:t>
+      </w:r>
+      <w:r>
+        <w:rPr>
+          <w:color w:val="000000" w:themeColor="text1"/>
+        </w:rPr>
+        <w:t xml:space="preserve">roducts </w:t>
+      </w:r>
+      <w:r>
+        <w:rPr>
+          <w:color w:val="000000" w:themeColor="text1"/>
+        </w:rPr>
+        <w:t>p</w:t>
+      </w:r>
+      <w:r>
+        <w:rPr>
+          <w:color w:val="000000" w:themeColor="text1"/>
+        </w:rPr>
+        <w:t xml:space="preserve">rimary key as foreign key then we should save categories with </w:t>
+      </w:r>
+      <w:r>
+        <w:rPr>
+          <w:color w:val="000000" w:themeColor="text1"/>
+        </w:rPr>
+        <w:t>p</w:t>
+      </w:r>
+      <w:r>
+        <w:rPr>
+          <w:color w:val="000000" w:themeColor="text1"/>
+        </w:rPr>
+        <w:t xml:space="preserve">roducts to the </w:t>
+      </w:r>
+      <w:proofErr w:type="spellStart"/>
+      <w:r>
+        <w:rPr>
+          <w:color w:val="000000" w:themeColor="text1"/>
+        </w:rPr>
+        <w:t>categoryRe</w:t>
+      </w:r>
+      <w:r>
+        <w:rPr>
+          <w:color w:val="000000" w:themeColor="text1"/>
+        </w:rPr>
+        <w:t>p</w:t>
+      </w:r>
+      <w:r>
+        <w:rPr>
+          <w:color w:val="000000" w:themeColor="text1"/>
+        </w:rPr>
+        <w:t>o</w:t>
+      </w:r>
       <w:bookmarkStart w:id="0" w:name="_GoBack"/>
       <w:bookmarkEnd w:id="0"/>
+      <w:proofErr w:type="spellEnd"/>
+    </w:p>
+    <w:p>
+      <w:pPr>
+        <w:pStyle w:val="BodyText"/>
+        <w:rPr>
+          <w:color w:val="548DD4" w:themeColor="text2" w:themeTint="99"/>
+        </w:rPr>
+      </w:pPr>
     </w:p>
     <w:p>
       <w:pPr>

</xml_diff>